<commit_message>
Bug Fixes in RegistrationSystem and InitialDisplay Classes
</commit_message>
<xml_diff>
--- a/Doc_Folder/Client_Documentation/Team Member Contributions_v0.2.docx
+++ b/Doc_Folder/Client_Documentation/Team Member Contributions_v0.2.docx
@@ -267,8 +267,10 @@
         <w:t>UML updates</w:t>
       </w:r>
       <w:r>
-        <w:t>.</w:t>
-      </w:r>
+        <w:t>, and final UML for client.</w:t>
+      </w:r>
+      <w:bookmarkStart w:id="0" w:name="_GoBack"/>
+      <w:bookmarkEnd w:id="0"/>
     </w:p>
     <w:p/>
     <w:p>
@@ -658,8 +660,6 @@
       </w:rPr>
       <w:t xml:space="preserve"> &amp; Ross Mitchell</w:t>
     </w:r>
-    <w:bookmarkStart w:id="0" w:name="_GoBack"/>
-    <w:bookmarkEnd w:id="0"/>
   </w:p>
   <w:p>
     <w:pPr>

</xml_diff>